<commit_message>
add more resources and bibliography
</commit_message>
<xml_diff>
--- a/word_docs/04_06peer-reviewed.docx
+++ b/word_docs/04_06peer-reviewed.docx
@@ -89,6 +89,12 @@
       </w:r>
       <w:r>
         <w:t xml:space="preserve"> </w:t>
+      </w:r>
+    </w:p>
+    <w:p/>
+    <w:p>
+      <w:r>
+        <w:t xml:space="preserve">Something about the increasing need to bring scientists, practitioners and the public together and the various topics about this </w:t>
       </w:r>
     </w:p>
     <w:sectPr>

</xml_diff>

<commit_message>
most of to do list
maybe need to move refs to new slide,
finish benefits
organise resoirces slide better
</commit_message>
<xml_diff>
--- a/word_docs/04_06peer-reviewed.docx
+++ b/word_docs/04_06peer-reviewed.docx
@@ -126,15 +126,7 @@
         <w:t xml:space="preserve"> it is argued that chains of Stage Zero wetlands and anastomosing </w:t>
       </w:r>
       <w:r>
-        <w:t xml:space="preserve">or braided streams separated by valley confined transport reaches characterised as a chain of bead would make </w:t>
-      </w:r>
-      <w:proofErr w:type="gramStart"/>
-      <w:r>
-        <w:t>up river</w:t>
-      </w:r>
-      <w:proofErr w:type="gramEnd"/>
-      <w:r>
-        <w:t xml:space="preserve"> systems.</w:t>
+        <w:t>or braided streams separated by valley confined transport reaches characterised as a chain of bead would make up river systems.</w:t>
       </w:r>
     </w:p>
     <w:p>
@@ -366,6 +358,13 @@
     <w:p/>
     <w:p/>
     <w:p>
+      <w:pPr>
+        <w:rPr>
+          <w:rFonts w:ascii="Open Sans" w:hAnsi="Open Sans" w:cs="Open Sans"/>
+          <w:color w:val="1C1D1E"/>
+          <w:shd w:val="clear" w:color="auto" w:fill="FFFFFF"/>
+        </w:rPr>
+      </w:pPr>
       <w:r>
         <w:rPr>
           <w:rFonts w:ascii="Open Sans" w:hAnsi="Open Sans" w:cs="Open Sans"/>
@@ -374,7 +373,7 @@
         </w:rPr>
         <w:t> (Brown &amp; Sear, </w:t>
       </w:r>
-      <w:hyperlink r:id="rId4" w:anchor="rra3378-bib-0011" w:history="1">
+      <w:hyperlink w:history="1">
         <w:r>
           <w:rPr>
             <w:rStyle w:val="Hyperlink"/>
@@ -435,6 +434,77 @@
         <w:t>).</w:t>
       </w:r>
     </w:p>
+    <w:p>
+      <w:pPr>
+        <w:rPr>
+          <w:rFonts w:ascii="Open Sans" w:hAnsi="Open Sans" w:cs="Open Sans"/>
+          <w:color w:val="1C1D1E"/>
+          <w:shd w:val="clear" w:color="auto" w:fill="FFFFFF"/>
+        </w:rPr>
+      </w:pPr>
+      <w:r>
+        <w:rPr>
+          <w:rFonts w:ascii="Open Sans" w:hAnsi="Open Sans" w:cs="Open Sans"/>
+          <w:color w:val="1C1D1E"/>
+          <w:shd w:val="clear" w:color="auto" w:fill="FFFFFF"/>
+        </w:rPr>
+        <w:t>Background</w:t>
+      </w:r>
+    </w:p>
+    <w:p>
+      <w:r>
+        <w:t>Cluer, B., &amp; Thorne, C. (2014). A stream evolution model integrating habitat and ecosystem benefits. River Research and Applications, 30(2), 135-154.</w:t>
+      </w:r>
+    </w:p>
+    <w:p>
+      <w:r>
+        <w:t>Walter, R. C., &amp; Merritts, D. J. (2008). Natural streams and the legacy of water-powered mills. Science, 319(5861), 299-304.</w:t>
+      </w:r>
+    </w:p>
+    <w:p>
+      <w:r>
+        <w:t>Montgomery, D. R. (2008). Dreams of natural streams. Science, 319(5861), 291-292.</w:t>
+      </w:r>
+    </w:p>
+    <w:p/>
+    <w:p>
+      <w:r>
+        <w:t>Process articles</w:t>
+      </w:r>
+    </w:p>
+    <w:p>
+      <w:r>
+        <w:t>Powers, P. D., Helstab, M., &amp; Niezgoda, S. L. (2019). A process‐based approach to restoring depositional river valleys to Stage 0, an anastomosing channel network. River Research and Applications, 35(1), 3-13.</w:t>
+      </w:r>
+    </w:p>
+    <w:p>
+      <w:r>
+        <w:t>Fisher, J. N. (2018). Butano Creek floodplain restoration geomorphic response (Doctoral dissertation, San Francisco State University).</w:t>
+      </w:r>
+    </w:p>
+    <w:p>
+      <w:r>
+        <w:t>Scagliotti, A. (2019). Quantifying the Geomorphic Response of Stage 0 Stream Restoration: A Pilot Project on Whychus Creek.</w:t>
+      </w:r>
+    </w:p>
+    <w:p>
+      <w:r>
+        <w:t>, S. R. (2018). A Novel Approach to Process-based River Restoration in Oregon: Practitioners’ Perspectives, and Effects on In-stream Wood.</w:t>
+      </w:r>
+    </w:p>
+    <w:p/>
+    <w:p>
+      <w:r>
+        <w:t xml:space="preserve">Benefits </w:t>
+      </w:r>
+    </w:p>
+    <w:p>
+      <w:r>
+        <w:t>Wohl, E., Lininger, K. B., &amp; Scott, D. N. (2018). River beads as a conceptual framework for building carbon storage and resilience to extreme climate events into river management. Biogeochemistry, 141(3), 365-383.</w:t>
+      </w:r>
+    </w:p>
+    <w:p/>
+    <w:p/>
     <w:sectPr>
       <w:pgSz w:w="11906" w:h="16838"/>
       <w:pgMar w:top="1440" w:right="1440" w:bottom="1440" w:left="1440" w:header="708" w:footer="708" w:gutter="0"/>
@@ -443,6 +513,163 @@
     </w:sectPr>
   </w:body>
 </w:document>
+</file>
+
+<file path=word/numbering.xml><?xml version="1.0" encoding="utf-8"?>
+<w:numbering xmlns:wpc="http://schemas.microsoft.com/office/word/2010/wordprocessingCanvas" xmlns:cx="http://schemas.microsoft.com/office/drawing/2014/chartex" xmlns:cx1="http://schemas.microsoft.com/office/drawing/2015/9/8/chartex" xmlns:cx2="http://schemas.microsoft.com/office/drawing/2015/10/21/chartex" xmlns:cx3="http://schemas.microsoft.com/office/drawing/2016/5/9/chartex" xmlns:cx4="http://schemas.microsoft.com/office/drawing/2016/5/10/chartex" xmlns:cx5="http://schemas.microsoft.com/office/drawing/2016/5/11/chartex" xmlns:cx6="http://schemas.microsoft.com/office/drawing/2016/5/12/chartex" xmlns:cx7="http://schemas.microsoft.com/office/drawing/2016/5/13/chartex" xmlns:cx8="http://schemas.microsoft.com/office/drawing/2016/5/14/chartex" xmlns:mc="http://schemas.openxmlformats.org/markup-compatibility/2006" xmlns:aink="http://schemas.microsoft.com/office/drawing/2016/ink" xmlns:am3d="http://schemas.microsoft.com/office/drawing/2017/model3d" xmlns:o="urn:schemas-microsoft-com:office:office" xmlns:r="http://schemas.openxmlformats.org/officeDocument/2006/relationships" xmlns:m="http://schemas.openxmlformats.org/officeDocument/2006/math" xmlns:v="urn:schemas-microsoft-com:vml" xmlns:wp14="http://schemas.microsoft.com/office/word/2010/wordprocessingDrawing" xmlns:wp="http://schemas.openxmlformats.org/drawingml/2006/wordprocessingDrawing" xmlns:w10="urn:schemas-microsoft-com:office:word" xmlns:w="http://schemas.openxmlformats.org/wordprocessingml/2006/main" xmlns:w14="http://schemas.microsoft.com/office/word/2010/wordml" xmlns:w15="http://schemas.microsoft.com/office/word/2012/wordml" xmlns:w16cex="http://schemas.microsoft.com/office/word/2018/wordml/cex" xmlns:w16cid="http://schemas.microsoft.com/office/word/2016/wordml/cid" xmlns:w16="http://schemas.microsoft.com/office/word/2018/wordml" xmlns:w16se="http://schemas.microsoft.com/office/word/2015/wordml/symex" xmlns:wpg="http://schemas.microsoft.com/office/word/2010/wordprocessingGroup" xmlns:wpi="http://schemas.microsoft.com/office/word/2010/wordprocessingInk" xmlns:wne="http://schemas.microsoft.com/office/word/2006/wordml" xmlns:wps="http://schemas.microsoft.com/office/word/2010/wordprocessingShape" mc:Ignorable="w14 w15 w16se w16cid w16 w16cex wp14">
+  <w:abstractNum w:abstractNumId="0" w15:restartNumberingAfterBreak="0">
+    <w:nsid w:val="1EE60831"/>
+    <w:multiLevelType w:val="multilevel"/>
+    <w:tmpl w:val="ED8CC768"/>
+    <w:lvl w:ilvl="0">
+      <w:start w:val="1"/>
+      <w:numFmt w:val="bullet"/>
+      <w:lvlText w:val=""/>
+      <w:lvlJc w:val="left"/>
+      <w:pPr>
+        <w:tabs>
+          <w:tab w:val="num" w:pos="720"/>
+        </w:tabs>
+        <w:ind w:left="720" w:hanging="360"/>
+      </w:pPr>
+      <w:rPr>
+        <w:rFonts w:ascii="Symbol" w:hAnsi="Symbol" w:hint="default"/>
+        <w:sz w:val="20"/>
+      </w:rPr>
+    </w:lvl>
+    <w:lvl w:ilvl="1" w:tentative="1">
+      <w:start w:val="1"/>
+      <w:numFmt w:val="bullet"/>
+      <w:lvlText w:val="o"/>
+      <w:lvlJc w:val="left"/>
+      <w:pPr>
+        <w:tabs>
+          <w:tab w:val="num" w:pos="1440"/>
+        </w:tabs>
+        <w:ind w:left="1440" w:hanging="360"/>
+      </w:pPr>
+      <w:rPr>
+        <w:rFonts w:ascii="Courier New" w:hAnsi="Courier New" w:hint="default"/>
+        <w:sz w:val="20"/>
+      </w:rPr>
+    </w:lvl>
+    <w:lvl w:ilvl="2" w:tentative="1">
+      <w:start w:val="1"/>
+      <w:numFmt w:val="bullet"/>
+      <w:lvlText w:val=""/>
+      <w:lvlJc w:val="left"/>
+      <w:pPr>
+        <w:tabs>
+          <w:tab w:val="num" w:pos="2160"/>
+        </w:tabs>
+        <w:ind w:left="2160" w:hanging="360"/>
+      </w:pPr>
+      <w:rPr>
+        <w:rFonts w:ascii="Wingdings" w:hAnsi="Wingdings" w:hint="default"/>
+        <w:sz w:val="20"/>
+      </w:rPr>
+    </w:lvl>
+    <w:lvl w:ilvl="3" w:tentative="1">
+      <w:start w:val="1"/>
+      <w:numFmt w:val="bullet"/>
+      <w:lvlText w:val=""/>
+      <w:lvlJc w:val="left"/>
+      <w:pPr>
+        <w:tabs>
+          <w:tab w:val="num" w:pos="2880"/>
+        </w:tabs>
+        <w:ind w:left="2880" w:hanging="360"/>
+      </w:pPr>
+      <w:rPr>
+        <w:rFonts w:ascii="Wingdings" w:hAnsi="Wingdings" w:hint="default"/>
+        <w:sz w:val="20"/>
+      </w:rPr>
+    </w:lvl>
+    <w:lvl w:ilvl="4" w:tentative="1">
+      <w:start w:val="1"/>
+      <w:numFmt w:val="bullet"/>
+      <w:lvlText w:val=""/>
+      <w:lvlJc w:val="left"/>
+      <w:pPr>
+        <w:tabs>
+          <w:tab w:val="num" w:pos="3600"/>
+        </w:tabs>
+        <w:ind w:left="3600" w:hanging="360"/>
+      </w:pPr>
+      <w:rPr>
+        <w:rFonts w:ascii="Wingdings" w:hAnsi="Wingdings" w:hint="default"/>
+        <w:sz w:val="20"/>
+      </w:rPr>
+    </w:lvl>
+    <w:lvl w:ilvl="5" w:tentative="1">
+      <w:start w:val="1"/>
+      <w:numFmt w:val="bullet"/>
+      <w:lvlText w:val=""/>
+      <w:lvlJc w:val="left"/>
+      <w:pPr>
+        <w:tabs>
+          <w:tab w:val="num" w:pos="4320"/>
+        </w:tabs>
+        <w:ind w:left="4320" w:hanging="360"/>
+      </w:pPr>
+      <w:rPr>
+        <w:rFonts w:ascii="Wingdings" w:hAnsi="Wingdings" w:hint="default"/>
+        <w:sz w:val="20"/>
+      </w:rPr>
+    </w:lvl>
+    <w:lvl w:ilvl="6" w:tentative="1">
+      <w:start w:val="1"/>
+      <w:numFmt w:val="bullet"/>
+      <w:lvlText w:val=""/>
+      <w:lvlJc w:val="left"/>
+      <w:pPr>
+        <w:tabs>
+          <w:tab w:val="num" w:pos="5040"/>
+        </w:tabs>
+        <w:ind w:left="5040" w:hanging="360"/>
+      </w:pPr>
+      <w:rPr>
+        <w:rFonts w:ascii="Wingdings" w:hAnsi="Wingdings" w:hint="default"/>
+        <w:sz w:val="20"/>
+      </w:rPr>
+    </w:lvl>
+    <w:lvl w:ilvl="7" w:tentative="1">
+      <w:start w:val="1"/>
+      <w:numFmt w:val="bullet"/>
+      <w:lvlText w:val=""/>
+      <w:lvlJc w:val="left"/>
+      <w:pPr>
+        <w:tabs>
+          <w:tab w:val="num" w:pos="5760"/>
+        </w:tabs>
+        <w:ind w:left="5760" w:hanging="360"/>
+      </w:pPr>
+      <w:rPr>
+        <w:rFonts w:ascii="Wingdings" w:hAnsi="Wingdings" w:hint="default"/>
+        <w:sz w:val="20"/>
+      </w:rPr>
+    </w:lvl>
+    <w:lvl w:ilvl="8" w:tentative="1">
+      <w:start w:val="1"/>
+      <w:numFmt w:val="bullet"/>
+      <w:lvlText w:val=""/>
+      <w:lvlJc w:val="left"/>
+      <w:pPr>
+        <w:tabs>
+          <w:tab w:val="num" w:pos="6480"/>
+        </w:tabs>
+        <w:ind w:left="6480" w:hanging="360"/>
+      </w:pPr>
+      <w:rPr>
+        <w:rFonts w:ascii="Wingdings" w:hAnsi="Wingdings" w:hint="default"/>
+        <w:sz w:val="20"/>
+      </w:rPr>
+    </w:lvl>
+  </w:abstractNum>
+  <w:num w:numId="1">
+    <w:abstractNumId w:val="0"/>
+  </w:num>
+</w:numbering>
 </file>
 
 <file path=word/styles.xml><?xml version="1.0" encoding="utf-8"?>
@@ -847,7 +1074,6 @@
   <w:style w:type="character" w:default="1" w:styleId="DefaultParagraphFont">
     <w:name w:val="Default Paragraph Font"/>
     <w:uiPriority w:val="1"/>
-    <w:semiHidden/>
     <w:unhideWhenUsed/>
   </w:style>
   <w:style w:type="table" w:default="1" w:styleId="TableNormal">

</xml_diff>